<commit_message>
minor note page update, diploma
</commit_message>
<xml_diff>
--- a/DIPLOMA.docx
+++ b/DIPLOMA.docx
@@ -875,6 +875,7 @@
               <w:rPr>
                 <w:sz w:val="28"/>
                 <w:szCs w:val="28"/>
+                <w:lang w:val="en-US"/>
               </w:rPr>
             </w:pPr>
           </w:p>
@@ -1151,8 +1152,6 @@
       <w:r>
         <w:t>42</w:t>
       </w:r>
-      <w:bookmarkStart w:id="0" w:name="_GoBack"/>
-      <w:bookmarkEnd w:id="0"/>
       <w:r>
         <w:t xml:space="preserve"> с.,   </w:t>
       </w:r>
@@ -7824,7 +7823,7 @@
           <w:szCs w:val="28"/>
         </w:rPr>
       </w:pPr>
-      <w:bookmarkStart w:id="1" w:name="_Toc71989530"/>
+      <w:bookmarkStart w:id="0" w:name="_Toc71989530"/>
       <w:r>
         <w:rPr>
           <w:color w:val="000004"/>
@@ -7834,7 +7833,7 @@
         <w:lastRenderedPageBreak/>
         <w:t>ВВЕДЕНИЕ</w:t>
       </w:r>
-      <w:bookmarkEnd w:id="1"/>
+      <w:bookmarkEnd w:id="0"/>
     </w:p>
     <w:p/>
     <w:p>
@@ -8008,6 +8007,7 @@
         <w:tabs>
           <w:tab w:val="left" w:pos="993"/>
         </w:tabs>
+        <w:spacing w:after="0" w:line="240" w:lineRule="auto"/>
         <w:ind w:left="0" w:firstLine="709"/>
         <w:rPr>
           <w:rFonts w:ascii="Times New Roman" w:hAnsi="Times New Roman" w:cs="Times New Roman"/>
@@ -8091,6 +8091,7 @@
         <w:tabs>
           <w:tab w:val="left" w:pos="993"/>
         </w:tabs>
+        <w:spacing w:after="0" w:line="240" w:lineRule="auto"/>
         <w:ind w:left="0" w:firstLine="709"/>
         <w:rPr>
           <w:rFonts w:ascii="Times New Roman" w:hAnsi="Times New Roman" w:cs="Times New Roman"/>
@@ -8155,6 +8156,7 @@
         <w:tabs>
           <w:tab w:val="left" w:pos="993"/>
         </w:tabs>
+        <w:spacing w:after="0" w:line="240" w:lineRule="auto"/>
         <w:ind w:left="0" w:firstLine="709"/>
         <w:rPr>
           <w:rFonts w:ascii="Times New Roman" w:hAnsi="Times New Roman" w:cs="Times New Roman"/>
@@ -8378,7 +8380,7 @@
           <w:szCs w:val="28"/>
         </w:rPr>
       </w:pPr>
-      <w:bookmarkStart w:id="2" w:name="_Toc71989531"/>
+      <w:bookmarkStart w:id="1" w:name="_Toc71989531"/>
       <w:r>
         <w:rPr>
           <w:rFonts w:ascii="Times New Roman" w:hAnsi="Times New Roman" w:cs="Times New Roman"/>
@@ -8390,7 +8392,7 @@
         <w:lastRenderedPageBreak/>
         <w:t>ОБЗОР ПРЕДМЕТНОЙ ОБЛАСТИ. ПОСТАНОВКА ЗАДАЧИ</w:t>
       </w:r>
-      <w:bookmarkEnd w:id="2"/>
+      <w:bookmarkEnd w:id="1"/>
     </w:p>
     <w:p>
       <w:pPr>
@@ -8424,7 +8426,7 @@
           <w:szCs w:val="28"/>
         </w:rPr>
       </w:pPr>
-      <w:bookmarkStart w:id="3" w:name="_Toc71989532"/>
+      <w:bookmarkStart w:id="2" w:name="_Toc71989532"/>
       <w:r>
         <w:rPr>
           <w:rFonts w:ascii="Times New Roman" w:hAnsi="Times New Roman" w:cs="Times New Roman"/>
@@ -8435,7 +8437,7 @@
         </w:rPr>
         <w:t>Менеджер финансов</w:t>
       </w:r>
-      <w:bookmarkEnd w:id="3"/>
+      <w:bookmarkEnd w:id="2"/>
     </w:p>
     <w:p>
       <w:pPr>
@@ -8856,7 +8858,7 @@
           <w:szCs w:val="28"/>
         </w:rPr>
       </w:pPr>
-      <w:bookmarkStart w:id="4" w:name="_Toc71989533"/>
+      <w:bookmarkStart w:id="3" w:name="_Toc71989533"/>
       <w:r>
         <w:rPr>
           <w:rFonts w:ascii="Times New Roman" w:hAnsi="Times New Roman" w:cs="Times New Roman"/>
@@ -8889,7 +8891,7 @@
         </w:rPr>
         <w:t>Feed</w:t>
       </w:r>
-      <w:bookmarkEnd w:id="4"/>
+      <w:bookmarkEnd w:id="3"/>
     </w:p>
     <w:p>
       <w:pPr>
@@ -10063,7 +10065,7 @@
           <w:szCs w:val="28"/>
         </w:rPr>
       </w:pPr>
-      <w:bookmarkStart w:id="5" w:name="_Toc71989534"/>
+      <w:bookmarkStart w:id="4" w:name="_Toc71989534"/>
       <w:r>
         <w:rPr>
           <w:rFonts w:ascii="Times New Roman" w:hAnsi="Times New Roman" w:cs="Times New Roman"/>
@@ -10074,7 +10076,7 @@
         </w:rPr>
         <w:t>Облачное хранение данных</w:t>
       </w:r>
-      <w:bookmarkEnd w:id="5"/>
+      <w:bookmarkEnd w:id="4"/>
     </w:p>
     <w:p>
       <w:pPr>
@@ -10938,8 +10940,8 @@
         </w:rPr>
         <w:t>Хранение в облаке используется:</w:t>
       </w:r>
-      <w:bookmarkStart w:id="6" w:name="2"/>
-      <w:bookmarkEnd w:id="6"/>
+      <w:bookmarkStart w:id="5" w:name="2"/>
+      <w:bookmarkEnd w:id="5"/>
     </w:p>
     <w:p>
       <w:pPr>
@@ -11978,7 +11980,7 @@
           <w:szCs w:val="28"/>
         </w:rPr>
       </w:pPr>
-      <w:bookmarkStart w:id="7" w:name="_Toc71989535"/>
+      <w:bookmarkStart w:id="6" w:name="_Toc71989535"/>
       <w:r>
         <w:rPr>
           <w:rStyle w:val="af4"/>
@@ -11991,7 +11993,7 @@
         </w:rPr>
         <w:t>Файловое хранилище</w:t>
       </w:r>
-      <w:bookmarkEnd w:id="7"/>
+      <w:bookmarkEnd w:id="6"/>
     </w:p>
     <w:p>
       <w:pPr>
@@ -12373,7 +12375,7 @@
           <w:szCs w:val="28"/>
         </w:rPr>
       </w:pPr>
-      <w:bookmarkStart w:id="8" w:name="_Toc71989536"/>
+      <w:bookmarkStart w:id="7" w:name="_Toc71989536"/>
       <w:r>
         <w:rPr>
           <w:rStyle w:val="af4"/>
@@ -12386,7 +12388,7 @@
         </w:rPr>
         <w:t>Блочное хранилище</w:t>
       </w:r>
-      <w:bookmarkEnd w:id="8"/>
+      <w:bookmarkEnd w:id="7"/>
     </w:p>
     <w:p>
       <w:pPr>
@@ -12730,7 +12732,7 @@
           <w:szCs w:val="28"/>
         </w:rPr>
       </w:pPr>
-      <w:bookmarkStart w:id="9" w:name="_Toc71989537"/>
+      <w:bookmarkStart w:id="8" w:name="_Toc71989537"/>
       <w:r>
         <w:rPr>
           <w:rStyle w:val="af4"/>
@@ -12743,7 +12745,7 @@
         </w:rPr>
         <w:t>Объектное хранилище</w:t>
       </w:r>
-      <w:bookmarkEnd w:id="9"/>
+      <w:bookmarkEnd w:id="8"/>
     </w:p>
     <w:p>
       <w:pPr>
@@ -13188,7 +13190,7 @@
           <w:szCs w:val="28"/>
         </w:rPr>
       </w:pPr>
-      <w:bookmarkStart w:id="10" w:name="_Toc71989538"/>
+      <w:bookmarkStart w:id="9" w:name="_Toc71989538"/>
       <w:r>
         <w:rPr>
           <w:rStyle w:val="af4"/>
@@ -13201,7 +13203,7 @@
         </w:rPr>
         <w:t>База данных</w:t>
       </w:r>
-      <w:bookmarkEnd w:id="10"/>
+      <w:bookmarkEnd w:id="9"/>
     </w:p>
     <w:p>
       <w:pPr>
@@ -13814,7 +13816,7 @@
           <w:szCs w:val="28"/>
         </w:rPr>
       </w:pPr>
-      <w:bookmarkStart w:id="11" w:name="_Toc71989539"/>
+      <w:bookmarkStart w:id="10" w:name="_Toc71989539"/>
       <w:r>
         <w:rPr>
           <w:rFonts w:ascii="Times New Roman" w:hAnsi="Times New Roman" w:cs="Times New Roman"/>
@@ -13825,7 +13827,7 @@
         </w:rPr>
         <w:t>Обзор существующих аналогов</w:t>
       </w:r>
-      <w:bookmarkEnd w:id="11"/>
+      <w:bookmarkEnd w:id="10"/>
     </w:p>
     <w:p>
       <w:pPr>
@@ -14026,7 +14028,7 @@
           <w:lang w:val="en-US"/>
         </w:rPr>
       </w:pPr>
-      <w:bookmarkStart w:id="12" w:name="_Toc71989540"/>
+      <w:bookmarkStart w:id="11" w:name="_Toc71989540"/>
       <w:proofErr w:type="spellStart"/>
       <w:r>
         <w:rPr>
@@ -14038,7 +14040,7 @@
         </w:rPr>
         <w:t>Monefy</w:t>
       </w:r>
-      <w:bookmarkEnd w:id="12"/>
+      <w:bookmarkEnd w:id="11"/>
       <w:proofErr w:type="spellEnd"/>
     </w:p>
     <w:p>
@@ -14299,7 +14301,7 @@
           <w:lang w:val="en-US"/>
         </w:rPr>
       </w:pPr>
-      <w:bookmarkStart w:id="13" w:name="_Toc71989541"/>
+      <w:bookmarkStart w:id="12" w:name="_Toc71989541"/>
       <w:proofErr w:type="spellStart"/>
       <w:r>
         <w:rPr>
@@ -14312,7 +14314,7 @@
         <w:lastRenderedPageBreak/>
         <w:t>Coinkeeper</w:t>
       </w:r>
-      <w:bookmarkEnd w:id="13"/>
+      <w:bookmarkEnd w:id="12"/>
       <w:proofErr w:type="spellEnd"/>
     </w:p>
     <w:p>
@@ -14589,7 +14591,7 @@
           <w:lang w:val="en-US"/>
         </w:rPr>
       </w:pPr>
-      <w:bookmarkStart w:id="14" w:name="_Toc71989542"/>
+      <w:bookmarkStart w:id="13" w:name="_Toc71989542"/>
       <w:proofErr w:type="spellStart"/>
       <w:r>
         <w:rPr>
@@ -14601,7 +14603,7 @@
         </w:rPr>
         <w:t>Toshl</w:t>
       </w:r>
-      <w:bookmarkEnd w:id="14"/>
+      <w:bookmarkEnd w:id="13"/>
       <w:proofErr w:type="spellEnd"/>
     </w:p>
     <w:p>
@@ -14993,7 +14995,7 @@
           <w:szCs w:val="28"/>
         </w:rPr>
       </w:pPr>
-      <w:bookmarkStart w:id="15" w:name="_Toc71989543"/>
+      <w:bookmarkStart w:id="14" w:name="_Toc71989543"/>
       <w:r>
         <w:rPr>
           <w:rFonts w:ascii="Times New Roman" w:hAnsi="Times New Roman" w:cs="Times New Roman"/>
@@ -15005,7 +15007,7 @@
         <w:lastRenderedPageBreak/>
         <w:t>Money Manager</w:t>
       </w:r>
-      <w:bookmarkEnd w:id="15"/>
+      <w:bookmarkEnd w:id="14"/>
     </w:p>
     <w:p>
       <w:pPr>
@@ -15582,7 +15584,7 @@
           <w:szCs w:val="28"/>
         </w:rPr>
       </w:pPr>
-      <w:bookmarkStart w:id="16" w:name="_Toc71989544"/>
+      <w:bookmarkStart w:id="15" w:name="_Toc71989544"/>
       <w:r>
         <w:rPr>
           <w:rFonts w:ascii="Times New Roman" w:hAnsi="Times New Roman" w:cs="Times New Roman"/>
@@ -15593,7 +15595,7 @@
         </w:rPr>
         <w:t>Постановка задачи</w:t>
       </w:r>
-      <w:bookmarkEnd w:id="16"/>
+      <w:bookmarkEnd w:id="15"/>
     </w:p>
     <w:p>
       <w:pPr>
@@ -15868,7 +15870,7 @@
           <w:szCs w:val="28"/>
         </w:rPr>
       </w:pPr>
-      <w:bookmarkStart w:id="17" w:name="_Toc71989545"/>
+      <w:bookmarkStart w:id="16" w:name="_Toc71989545"/>
       <w:r>
         <w:rPr>
           <w:rFonts w:ascii="Times New Roman" w:hAnsi="Times New Roman" w:cs="Times New Roman"/>
@@ -15879,7 +15881,7 @@
         </w:rPr>
         <w:t>Перспективы развития программного средства</w:t>
       </w:r>
-      <w:bookmarkEnd w:id="17"/>
+      <w:bookmarkEnd w:id="16"/>
     </w:p>
     <w:p>
       <w:pPr>
@@ -15993,7 +15995,7 @@
           <w:szCs w:val="28"/>
         </w:rPr>
       </w:pPr>
-      <w:bookmarkStart w:id="18" w:name="_Toc71989546"/>
+      <w:bookmarkStart w:id="17" w:name="_Toc71989546"/>
       <w:r>
         <w:rPr>
           <w:rFonts w:ascii="Times New Roman" w:hAnsi="Times New Roman" w:cs="Times New Roman"/>
@@ -16005,7 +16007,7 @@
         <w:lastRenderedPageBreak/>
         <w:t>ИСПОЛЬЗУЕМЫЕ ТЕХНОЛОГИИ</w:t>
       </w:r>
-      <w:bookmarkEnd w:id="18"/>
+      <w:bookmarkEnd w:id="17"/>
     </w:p>
     <w:p>
       <w:pPr>
@@ -16041,7 +16043,7 @@
           <w:szCs w:val="28"/>
         </w:rPr>
       </w:pPr>
-      <w:bookmarkStart w:id="19" w:name="_Toc71989547"/>
+      <w:bookmarkStart w:id="18" w:name="_Toc71989547"/>
       <w:r>
         <w:rPr>
           <w:rFonts w:ascii="Times New Roman" w:hAnsi="Times New Roman" w:cs="Times New Roman"/>
@@ -16063,7 +16065,7 @@
         </w:rPr>
         <w:t>HTML</w:t>
       </w:r>
-      <w:bookmarkEnd w:id="19"/>
+      <w:bookmarkEnd w:id="18"/>
     </w:p>
     <w:p>
       <w:pPr>
@@ -18053,7 +18055,7 @@
           <w:szCs w:val="28"/>
         </w:rPr>
       </w:pPr>
-      <w:bookmarkStart w:id="20" w:name="_Toc71989548"/>
+      <w:bookmarkStart w:id="19" w:name="_Toc71989548"/>
       <w:r>
         <w:rPr>
           <w:rFonts w:ascii="Times New Roman" w:hAnsi="Times New Roman" w:cs="Times New Roman"/>
@@ -18075,7 +18077,7 @@
         </w:rPr>
         <w:t>CSS</w:t>
       </w:r>
-      <w:bookmarkEnd w:id="20"/>
+      <w:bookmarkEnd w:id="19"/>
     </w:p>
     <w:p>
       <w:pPr>
@@ -19005,7 +19007,7 @@
           <w:szCs w:val="28"/>
         </w:rPr>
       </w:pPr>
-      <w:bookmarkStart w:id="21" w:name="_Toc71989549"/>
+      <w:bookmarkStart w:id="20" w:name="_Toc71989549"/>
       <w:r>
         <w:rPr>
           <w:rFonts w:ascii="Times New Roman" w:hAnsi="Times New Roman" w:cs="Times New Roman"/>
@@ -19027,7 +19029,7 @@
         </w:rPr>
         <w:t>JavaScript</w:t>
       </w:r>
-      <w:bookmarkEnd w:id="21"/>
+      <w:bookmarkEnd w:id="20"/>
     </w:p>
     <w:p>
       <w:pPr>
@@ -20613,7 +20615,7 @@
           <w:szCs w:val="28"/>
         </w:rPr>
       </w:pPr>
-      <w:bookmarkStart w:id="22" w:name="_Toc71989550"/>
+      <w:bookmarkStart w:id="21" w:name="_Toc71989550"/>
       <w:r>
         <w:rPr>
           <w:rFonts w:ascii="Times New Roman" w:hAnsi="Times New Roman" w:cs="Times New Roman"/>
@@ -20635,7 +20637,7 @@
         </w:rPr>
         <w:t>Node.js</w:t>
       </w:r>
-      <w:bookmarkEnd w:id="22"/>
+      <w:bookmarkEnd w:id="21"/>
     </w:p>
     <w:p>
       <w:pPr>
@@ -21870,7 +21872,7 @@
           <w:szCs w:val="28"/>
         </w:rPr>
       </w:pPr>
-      <w:bookmarkStart w:id="23" w:name="_Toc71989551"/>
+      <w:bookmarkStart w:id="22" w:name="_Toc71989551"/>
       <w:r>
         <w:rPr>
           <w:rFonts w:ascii="Times New Roman" w:hAnsi="Times New Roman" w:cs="Times New Roman"/>
@@ -21892,7 +21894,7 @@
         </w:rPr>
         <w:t>Firebase</w:t>
       </w:r>
-      <w:bookmarkEnd w:id="23"/>
+      <w:bookmarkEnd w:id="22"/>
     </w:p>
     <w:p>
       <w:pPr>
@@ -22576,7 +22578,7 @@
           <w:sz w:val="28"/>
         </w:rPr>
       </w:pPr>
-      <w:bookmarkStart w:id="24" w:name="_Toc71989552"/>
+      <w:bookmarkStart w:id="23" w:name="_Toc71989552"/>
       <w:proofErr w:type="spellStart"/>
       <w:r>
         <w:rPr>
@@ -22599,7 +22601,7 @@
         </w:rPr>
         <w:t xml:space="preserve"> / GitHub</w:t>
       </w:r>
-      <w:bookmarkEnd w:id="24"/>
+      <w:bookmarkEnd w:id="23"/>
     </w:p>
     <w:p>
       <w:pPr>
@@ -24958,28 +24960,28 @@
         <w:rPr>
           <w:color w:val="000004"/>
         </w:rPr>
-        <w:t>репозитория</w:t>
+        <w:t>р</w:t>
+      </w:r>
+      <w:r>
+        <w:rPr>
+          <w:color w:val="000004"/>
+        </w:rPr>
+        <w:t>епозитория</w:t>
       </w:r>
       <w:proofErr w:type="spellEnd"/>
       <w:r>
         <w:rPr>
           <w:color w:val="000004"/>
         </w:rPr>
-        <w:t xml:space="preserve"> на момент </w:t>
-      </w:r>
-      <w:proofErr w:type="gramStart"/>
-      <w:r>
-        <w:rPr>
-          <w:color w:val="000004"/>
-        </w:rPr>
-        <w:t>завершения  и</w:t>
-      </w:r>
-      <w:proofErr w:type="gramEnd"/>
-      <w:r>
-        <w:rPr>
-          <w:color w:val="000004"/>
-        </w:rPr>
-        <w:t xml:space="preserve"> исполнения последней команды </w:t>
+        <w:t xml:space="preserve"> на момент завершения</w:t>
+      </w:r>
+      <w:bookmarkStart w:id="24" w:name="_GoBack"/>
+      <w:bookmarkEnd w:id="24"/>
+      <w:r>
+        <w:rPr>
+          <w:color w:val="000004"/>
+        </w:rPr>
+        <w:t xml:space="preserve"> и исполнения последней команды </w:t>
       </w:r>
       <w:r>
         <w:rPr>
@@ -25173,7 +25175,15 @@
           <w:color w:val="000004"/>
           <w:sz w:val="28"/>
         </w:rPr>
-        <w:t>Прямо на сайте можно просмотреть файлы проектов с подсветкой синтаксиса для большинства языков программир</w:t>
+        <w:t>п</w:t>
+      </w:r>
+      <w:r>
+        <w:rPr>
+          <w:rFonts w:ascii="Times New Roman" w:hAnsi="Times New Roman" w:cs="Times New Roman"/>
+          <w:color w:val="000004"/>
+          <w:sz w:val="28"/>
+        </w:rPr>
+        <w:t>рямо на сайте можно просмотреть файлы проектов с подсветкой синтаксиса для большинства языков программир</w:t>
       </w:r>
       <w:r>
         <w:rPr>
@@ -25209,7 +25219,15 @@
           <w:color w:val="000004"/>
           <w:sz w:val="28"/>
         </w:rPr>
-        <w:t xml:space="preserve">Можно создавать приватные </w:t>
+        <w:t>м</w:t>
+      </w:r>
+      <w:r>
+        <w:rPr>
+          <w:rFonts w:ascii="Times New Roman" w:hAnsi="Times New Roman" w:cs="Times New Roman"/>
+          <w:color w:val="000004"/>
+          <w:sz w:val="28"/>
+        </w:rPr>
+        <w:t xml:space="preserve">ожно создавать приватные </w:t>
       </w:r>
       <w:proofErr w:type="spellStart"/>
       <w:r>
@@ -25281,7 +25299,15 @@
           <w:color w:val="000004"/>
           <w:sz w:val="28"/>
         </w:rPr>
-        <w:t xml:space="preserve">Есть возможность прямого добавления новых файлов в свой </w:t>
+        <w:t>е</w:t>
+      </w:r>
+      <w:r>
+        <w:rPr>
+          <w:rFonts w:ascii="Times New Roman" w:hAnsi="Times New Roman" w:cs="Times New Roman"/>
+          <w:color w:val="000004"/>
+          <w:sz w:val="28"/>
+        </w:rPr>
+        <w:t xml:space="preserve">сть возможность прямого добавления новых файлов в свой </w:t>
       </w:r>
       <w:proofErr w:type="spellStart"/>
       <w:r>
@@ -25335,7 +25361,15 @@
           <w:color w:val="000004"/>
           <w:sz w:val="28"/>
         </w:rPr>
-        <w:t xml:space="preserve">Код проектов можно не только скопировать через </w:t>
+        <w:t>к</w:t>
+      </w:r>
+      <w:r>
+        <w:rPr>
+          <w:rFonts w:ascii="Times New Roman" w:hAnsi="Times New Roman" w:cs="Times New Roman"/>
+          <w:color w:val="000004"/>
+          <w:sz w:val="28"/>
+        </w:rPr>
+        <w:t xml:space="preserve">од проектов можно не только скопировать через </w:t>
       </w:r>
       <w:proofErr w:type="spellStart"/>
       <w:r>
@@ -25390,7 +25424,15 @@
           <w:color w:val="000004"/>
           <w:sz w:val="28"/>
         </w:rPr>
-        <w:t xml:space="preserve">Кроме </w:t>
+        <w:t>к</w:t>
+      </w:r>
+      <w:r>
+        <w:rPr>
+          <w:rFonts w:ascii="Times New Roman" w:hAnsi="Times New Roman" w:cs="Times New Roman"/>
+          <w:color w:val="000004"/>
+          <w:sz w:val="28"/>
+        </w:rPr>
+        <w:t xml:space="preserve">роме </w:t>
       </w:r>
       <w:proofErr w:type="spellStart"/>
       <w:r>
@@ -40768,7 +40810,7 @@
           <w:rPr>
             <w:noProof/>
           </w:rPr>
-          <w:t>20</w:t>
+          <w:t>26</w:t>
         </w:r>
         <w:r>
           <w:fldChar w:fldCharType="end"/>
@@ -46821,7 +46863,7 @@
 </file>
 
 <file path=customXml/itemProps1.xml><?xml version="1.0" encoding="utf-8"?>
-<ds:datastoreItem xmlns:ds="http://schemas.openxmlformats.org/officeDocument/2006/customXml" ds:itemID="{E9E910BF-CB11-486D-BA76-CD804C49D8E4}">
+<ds:datastoreItem xmlns:ds="http://schemas.openxmlformats.org/officeDocument/2006/customXml" ds:itemID="{A549C50C-2C4C-4CD6-8D79-31B6FBE5BB47}">
   <ds:schemaRefs>
     <ds:schemaRef ds:uri="http://schemas.openxmlformats.org/officeDocument/2006/bibliography"/>
   </ds:schemaRefs>

</xml_diff>